<commit_message>
added contribtion to report
</commit_message>
<xml_diff>
--- a/p5/A5 Report.docx
+++ b/p5/A5 Report.docx
@@ -31,31 +31,51 @@
         <w:spacing w:after="0"/>
       </w:pPr>
       <w:r>
-        <w:t>Dennis Grajo</w:t>
-      </w:r>
+        <w:t xml:space="preserve">Dennis </w:t>
+      </w:r>
+      <w:proofErr w:type="spellStart"/>
+      <w:r>
+        <w:t>Grajo</w:t>
+      </w:r>
+      <w:proofErr w:type="spellEnd"/>
     </w:p>
     <w:p>
       <w:pPr>
         <w:spacing w:after="0"/>
       </w:pPr>
       <w:r>
-        <w:t>Mike McColm</w:t>
-      </w:r>
+        <w:t xml:space="preserve">Mike </w:t>
+      </w:r>
+      <w:proofErr w:type="spellStart"/>
+      <w:r>
+        <w:t>McColm</w:t>
+      </w:r>
+      <w:proofErr w:type="spellEnd"/>
     </w:p>
     <w:p>
       <w:pPr>
         <w:spacing w:after="0"/>
       </w:pPr>
       <w:r>
-        <w:t>Stephen Obandinma</w:t>
-      </w:r>
+        <w:t xml:space="preserve">Stephen </w:t>
+      </w:r>
+      <w:proofErr w:type="spellStart"/>
+      <w:r>
+        <w:t>Obandinma</w:t>
+      </w:r>
+      <w:proofErr w:type="spellEnd"/>
     </w:p>
     <w:p>
       <w:pPr>
         <w:spacing w:after="0"/>
       </w:pPr>
-      <w:r>
-        <w:t>Hojun Lee</w:t>
+      <w:proofErr w:type="spellStart"/>
+      <w:r>
+        <w:t>Hojun</w:t>
+      </w:r>
+      <w:proofErr w:type="spellEnd"/>
+      <w:r>
+        <w:t xml:space="preserve"> Lee</w:t>
       </w:r>
     </w:p>
     <w:p>
@@ -327,7 +347,25 @@
                 <w:color w:val="FFFFFF"/>
                 <w:lang w:eastAsia="en-CA"/>
               </w:rPr>
-              <w:t>Decision 1 (accountActive == 1)</w:t>
+              <w:t>Decision 1 (</w:t>
+            </w:r>
+            <w:proofErr w:type="spellStart"/>
+            <w:r>
+              <w:rPr>
+                <w:rFonts w:ascii="Calibri" w:eastAsia="Times New Roman" w:hAnsi="Calibri" w:cs="Calibri"/>
+                <w:color w:val="FFFFFF"/>
+                <w:lang w:eastAsia="en-CA"/>
+              </w:rPr>
+              <w:t>accountActive</w:t>
+            </w:r>
+            <w:proofErr w:type="spellEnd"/>
+            <w:r>
+              <w:rPr>
+                <w:rFonts w:ascii="Calibri" w:eastAsia="Times New Roman" w:hAnsi="Calibri" w:cs="Calibri"/>
+                <w:color w:val="FFFFFF"/>
+                <w:lang w:eastAsia="en-CA"/>
+              </w:rPr>
+              <w:t xml:space="preserve"> == 1)</w:t>
             </w:r>
           </w:p>
         </w:tc>
@@ -360,7 +398,25 @@
                 <w:color w:val="FFFFFF"/>
                 <w:lang w:eastAsia="en-CA"/>
               </w:rPr>
-              <w:t>Decision 2 (newBal &gt; 0)</w:t>
+              <w:t>Decision 2 (</w:t>
+            </w:r>
+            <w:proofErr w:type="spellStart"/>
+            <w:r>
+              <w:rPr>
+                <w:rFonts w:ascii="Calibri" w:eastAsia="Times New Roman" w:hAnsi="Calibri" w:cs="Calibri"/>
+                <w:color w:val="FFFFFF"/>
+                <w:lang w:eastAsia="en-CA"/>
+              </w:rPr>
+              <w:t>newBal</w:t>
+            </w:r>
+            <w:proofErr w:type="spellEnd"/>
+            <w:r>
+              <w:rPr>
+                <w:rFonts w:ascii="Calibri" w:eastAsia="Times New Roman" w:hAnsi="Calibri" w:cs="Calibri"/>
+                <w:color w:val="FFFFFF"/>
+                <w:lang w:eastAsia="en-CA"/>
+              </w:rPr>
+              <w:t xml:space="preserve"> &gt; 0)</w:t>
             </w:r>
           </w:p>
         </w:tc>
@@ -1493,7 +1549,25 @@
                 <w:color w:val="000000"/>
                 <w:lang w:eastAsia="en-CA"/>
               </w:rPr>
-              <w:t>NEW 1234321 000 0000000 Bob #where accNum 1234321 doesn't exist)</w:t>
+              <w:t xml:space="preserve">NEW 1234321 000 0000000 Bob #where </w:t>
+            </w:r>
+            <w:proofErr w:type="spellStart"/>
+            <w:r>
+              <w:rPr>
+                <w:rFonts w:ascii="Calibri" w:eastAsia="Times New Roman" w:hAnsi="Calibri" w:cs="Calibri"/>
+                <w:color w:val="000000"/>
+                <w:lang w:eastAsia="en-CA"/>
+              </w:rPr>
+              <w:t>accNum</w:t>
+            </w:r>
+            <w:proofErr w:type="spellEnd"/>
+            <w:r>
+              <w:rPr>
+                <w:rFonts w:ascii="Calibri" w:eastAsia="Times New Roman" w:hAnsi="Calibri" w:cs="Calibri"/>
+                <w:color w:val="000000"/>
+                <w:lang w:eastAsia="en-CA"/>
+              </w:rPr>
+              <w:t xml:space="preserve"> 1234321 doesn't exist)</w:t>
             </w:r>
           </w:p>
         </w:tc>
@@ -1631,7 +1705,25 @@
                 <w:color w:val="000000"/>
                 <w:lang w:eastAsia="en-CA"/>
               </w:rPr>
-              <w:t>NEW 1234567 000 0000000 Bob #where accNum 1234567 exists)</w:t>
+              <w:t xml:space="preserve">NEW 1234567 000 0000000 Bob #where </w:t>
+            </w:r>
+            <w:proofErr w:type="spellStart"/>
+            <w:r>
+              <w:rPr>
+                <w:rFonts w:ascii="Calibri" w:eastAsia="Times New Roman" w:hAnsi="Calibri" w:cs="Calibri"/>
+                <w:color w:val="000000"/>
+                <w:lang w:eastAsia="en-CA"/>
+              </w:rPr>
+              <w:t>accNum</w:t>
+            </w:r>
+            <w:proofErr w:type="spellEnd"/>
+            <w:r>
+              <w:rPr>
+                <w:rFonts w:ascii="Calibri" w:eastAsia="Times New Roman" w:hAnsi="Calibri" w:cs="Calibri"/>
+                <w:color w:val="000000"/>
+                <w:lang w:eastAsia="en-CA"/>
+              </w:rPr>
+              <w:t xml:space="preserve"> 1234567 exists)</w:t>
             </w:r>
           </w:p>
         </w:tc>
@@ -1769,7 +1861,25 @@
                 <w:color w:val="000000"/>
                 <w:lang w:eastAsia="en-CA"/>
               </w:rPr>
-              <w:t>NEW 1234321 000 0000000 Bob #where accNum 1234321 doesn't exist)</w:t>
+              <w:t xml:space="preserve">NEW 1234321 000 0000000 Bob #where </w:t>
+            </w:r>
+            <w:proofErr w:type="spellStart"/>
+            <w:r>
+              <w:rPr>
+                <w:rFonts w:ascii="Calibri" w:eastAsia="Times New Roman" w:hAnsi="Calibri" w:cs="Calibri"/>
+                <w:color w:val="000000"/>
+                <w:lang w:eastAsia="en-CA"/>
+              </w:rPr>
+              <w:t>accNum</w:t>
+            </w:r>
+            <w:proofErr w:type="spellEnd"/>
+            <w:r>
+              <w:rPr>
+                <w:rFonts w:ascii="Calibri" w:eastAsia="Times New Roman" w:hAnsi="Calibri" w:cs="Calibri"/>
+                <w:color w:val="000000"/>
+                <w:lang w:eastAsia="en-CA"/>
+              </w:rPr>
+              <w:t xml:space="preserve"> 1234321 doesn't exist)</w:t>
             </w:r>
           </w:p>
         </w:tc>
@@ -1855,8 +1965,13 @@
           </w:tcPr>
           <w:p>
             <w:r>
-              <w:t>Dennis Grajo</w:t>
-            </w:r>
+              <w:t xml:space="preserve">Dennis </w:t>
+            </w:r>
+            <w:proofErr w:type="spellStart"/>
+            <w:r>
+              <w:t>Grajo</w:t>
+            </w:r>
+            <w:proofErr w:type="spellEnd"/>
           </w:p>
         </w:tc>
         <w:tc>
@@ -1887,8 +2002,13 @@
           </w:tcPr>
           <w:p>
             <w:r>
-              <w:t>Mike McColm</w:t>
-            </w:r>
+              <w:t xml:space="preserve">Mike </w:t>
+            </w:r>
+            <w:proofErr w:type="spellStart"/>
+            <w:r>
+              <w:t>McColm</w:t>
+            </w:r>
+            <w:proofErr w:type="spellEnd"/>
           </w:p>
         </w:tc>
         <w:tc>
@@ -1921,8 +2041,10 @@
             <w:tcW w:w="3116" w:type="dxa"/>
           </w:tcPr>
           <w:p>
-            <w:r>
-              <w:t>Stephen Obandinma</w:t>
+            <w:bookmarkStart w:id="0" w:name="_GoBack"/>
+            <w:bookmarkEnd w:id="0"/>
+            <w:r>
+              <w:t>Stephen Obadinma</w:t>
             </w:r>
           </w:p>
         </w:tc>
@@ -1930,13 +2052,21 @@
           <w:tcPr>
             <w:tcW w:w="3117" w:type="dxa"/>
           </w:tcPr>
-          <w:p/>
+          <w:p>
+            <w:r>
+              <w:t>4</w:t>
+            </w:r>
+          </w:p>
         </w:tc>
         <w:tc>
           <w:tcPr>
             <w:tcW w:w="3117" w:type="dxa"/>
           </w:tcPr>
-          <w:p/>
+          <w:p>
+            <w:r>
+              <w:t>Analyzing code for errors and ensuring the correctness of test cases.</w:t>
+            </w:r>
+          </w:p>
         </w:tc>
       </w:tr>
       <w:tr>
@@ -1945,8 +2075,13 @@
             <w:tcW w:w="3116" w:type="dxa"/>
           </w:tcPr>
           <w:p>
-            <w:r>
-              <w:t>Hojun Lee</w:t>
+            <w:proofErr w:type="spellStart"/>
+            <w:r>
+              <w:t>Hojun</w:t>
+            </w:r>
+            <w:proofErr w:type="spellEnd"/>
+            <w:r>
+              <w:t xml:space="preserve"> Lee</w:t>
             </w:r>
           </w:p>
         </w:tc>
@@ -1966,12 +2101,7 @@
           </w:tcPr>
           <w:p>
             <w:r>
-              <w:t>Debugging of created test cases and</w:t>
-            </w:r>
-            <w:bookmarkStart w:id="0" w:name="_GoBack"/>
-            <w:bookmarkEnd w:id="0"/>
-            <w:r>
-              <w:t xml:space="preserve"> verification to its requirements</w:t>
+              <w:t>Debugging of created test cases and verification to its requirements</w:t>
             </w:r>
           </w:p>
         </w:tc>

</xml_diff>